<commit_message>
motivaçao don, faltam os objetivos
</commit_message>
<xml_diff>
--- a/Fundamentacao/motivacao_objetivos.docx
+++ b/Fundamentacao/motivacao_objetivos.docx
@@ -115,15 +115,7 @@
           <w:sz w:val="20"/>
           <w:szCs w:val="20"/>
         </w:rPr>
-        <w:t xml:space="preserve"> ou mesmo </w:t>
-      </w:r>
-      <w:r>
-        <w:rPr>
-          <w:rFonts w:ascii="Arial" w:hAnsi="Arial" w:cs="Arial"/>
-          <w:sz w:val="20"/>
-          <w:szCs w:val="20"/>
-        </w:rPr>
-        <w:t>porque não sabem mesmo cozinhar</w:t>
+        <w:t xml:space="preserve"> ou mesmo porque não sabem mesmo cozinhar</w:t>
       </w:r>
       <w:r>
         <w:rPr>
@@ -259,17 +251,7 @@
           <w:sz w:val="20"/>
           <w:szCs w:val="20"/>
         </w:rPr>
-        <w:t xml:space="preserve"> as fontes das receitas podem não ser confiáveis, é de grande importância que qualquer pessoa possa ser corretamente gui</w:t>
-      </w:r>
-      <w:bookmarkStart w:id="0" w:name="_GoBack"/>
-      <w:bookmarkEnd w:id="0"/>
-      <w:r>
-        <w:rPr>
-          <w:rFonts w:ascii="Arial" w:hAnsi="Arial" w:cs="Arial"/>
-          <w:sz w:val="20"/>
-          <w:szCs w:val="20"/>
-        </w:rPr>
-        <w:t>ada no processo de confeção dum determinado prato.</w:t>
+        <w:t xml:space="preserve"> as fontes das receitas podem não ser confiáveis, é de grande importância que qualquer pessoa possa ser corretamente guiada no processo de confeção dum determinado prato.</w:t>
       </w:r>
     </w:p>
     <w:p>
@@ -293,11 +275,121 @@
       <w:r>
         <w:rPr>
           <w:rFonts w:ascii="Arial" w:hAnsi="Arial" w:cs="Arial"/>
-          <w:color w:val="FF0000"/>
-          <w:sz w:val="20"/>
-          <w:szCs w:val="20"/>
-        </w:rPr>
-        <w:t>(...)</w:t>
+          <w:color w:val="000000" w:themeColor="text1"/>
+          <w:sz w:val="20"/>
+          <w:szCs w:val="20"/>
+        </w:rPr>
+        <w:t>Analisando o mercado nesta área deparamo-nos com</w:t>
+      </w:r>
+      <w:r>
+        <w:rPr>
+          <w:rFonts w:ascii="Arial" w:hAnsi="Arial" w:cs="Arial"/>
+          <w:color w:val="000000" w:themeColor="text1"/>
+          <w:sz w:val="20"/>
+          <w:szCs w:val="20"/>
+        </w:rPr>
+        <w:t xml:space="preserve"> produtos altamente qualificados, que envolvem tanto Software como Hardware e a sua obtenção pode tornar-se bastante dispendiosa. Ainda de referir que a maior parte dos produtos que providenciam este tipo de serviço não se encontram facilmente em Portugal, e mesmo encontrando, estes não possuem o idioma português</w:t>
+      </w:r>
+      <w:r>
+        <w:rPr>
+          <w:rFonts w:ascii="Arial" w:hAnsi="Arial" w:cs="Arial"/>
+          <w:color w:val="000000" w:themeColor="text1"/>
+          <w:sz w:val="20"/>
+          <w:szCs w:val="20"/>
+        </w:rPr>
+        <w:t>. É facilmente percetível</w:t>
+      </w:r>
+      <w:r>
+        <w:rPr>
+          <w:rFonts w:ascii="Arial" w:hAnsi="Arial" w:cs="Arial"/>
+          <w:color w:val="000000" w:themeColor="text1"/>
+          <w:sz w:val="20"/>
+          <w:szCs w:val="20"/>
+        </w:rPr>
+        <w:t xml:space="preserve"> que </w:t>
+      </w:r>
+      <w:r>
+        <w:rPr>
+          <w:rFonts w:ascii="Arial" w:hAnsi="Arial" w:cs="Arial"/>
+          <w:color w:val="000000" w:themeColor="text1"/>
+          <w:sz w:val="20"/>
+          <w:szCs w:val="20"/>
+        </w:rPr>
+        <w:t xml:space="preserve">a tarefa de assistência na hora de cozinhar e na gestão inteligente da despensa de cada cliente, pode </w:t>
+      </w:r>
+      <w:r>
+        <w:rPr>
+          <w:rFonts w:ascii="Arial" w:hAnsi="Arial" w:cs="Arial"/>
+          <w:color w:val="000000" w:themeColor="text1"/>
+          <w:sz w:val="20"/>
+          <w:szCs w:val="20"/>
+        </w:rPr>
+        <w:t xml:space="preserve">assim </w:t>
+      </w:r>
+      <w:r>
+        <w:rPr>
+          <w:rFonts w:ascii="Arial" w:hAnsi="Arial" w:cs="Arial"/>
+          <w:color w:val="000000" w:themeColor="text1"/>
+          <w:sz w:val="20"/>
+          <w:szCs w:val="20"/>
+        </w:rPr>
+        <w:t>tornar-se mais complicada para utilizadores que não compreendam tão bem inglês, ou não compreendam inglês de todo. Uma das nossas motivações é</w:t>
+      </w:r>
+      <w:r>
+        <w:rPr>
+          <w:rFonts w:ascii="Arial" w:hAnsi="Arial" w:cs="Arial"/>
+          <w:color w:val="000000" w:themeColor="text1"/>
+          <w:sz w:val="20"/>
+          <w:szCs w:val="20"/>
+        </w:rPr>
+        <w:t xml:space="preserve"> então</w:t>
+      </w:r>
+      <w:r>
+        <w:rPr>
+          <w:rFonts w:ascii="Arial" w:hAnsi="Arial" w:cs="Arial"/>
+          <w:color w:val="000000" w:themeColor="text1"/>
+          <w:sz w:val="20"/>
+          <w:szCs w:val="20"/>
+        </w:rPr>
+        <w:t xml:space="preserve"> trazer este mercado para terras lusas, e providenciar um serviço prestável e confiável a cada utilizador </w:t>
+      </w:r>
+      <w:r>
+        <w:rPr>
+          <w:rFonts w:ascii="Arial" w:hAnsi="Arial" w:cs="Arial"/>
+          <w:color w:val="000000" w:themeColor="text1"/>
+          <w:sz w:val="20"/>
+          <w:szCs w:val="20"/>
+        </w:rPr>
+        <w:t>deste</w:t>
+      </w:r>
+      <w:r>
+        <w:rPr>
+          <w:rFonts w:ascii="Arial" w:hAnsi="Arial" w:cs="Arial"/>
+          <w:color w:val="000000" w:themeColor="text1"/>
+          <w:sz w:val="20"/>
+          <w:szCs w:val="20"/>
+        </w:rPr>
+        <w:t xml:space="preserve"> produto</w:t>
+      </w:r>
+      <w:r>
+        <w:rPr>
+          <w:rFonts w:ascii="Arial" w:hAnsi="Arial" w:cs="Arial"/>
+          <w:color w:val="000000" w:themeColor="text1"/>
+          <w:sz w:val="20"/>
+          <w:szCs w:val="20"/>
+        </w:rPr>
+        <w:t>, levando a cada um deles o melhor que a cozinha italiana pode providenciar</w:t>
+      </w:r>
+      <w:bookmarkStart w:id="0" w:name="_GoBack"/>
+      <w:bookmarkEnd w:id="0"/>
+      <w:r>
+        <w:rPr>
+          <w:rFonts w:ascii="Arial" w:hAnsi="Arial" w:cs="Arial"/>
+          <w:color w:val="000000" w:themeColor="text1"/>
+          <w:sz w:val="20"/>
+          <w:szCs w:val="20"/>
+        </w:rPr>
+        <w:t>.</w:t>
       </w:r>
     </w:p>
     <w:p>

</xml_diff>